<commit_message>
-- docs updated, null checks added
</commit_message>
<xml_diff>
--- a/GridBeyondAssignmentSineadNaughton/Documentation.docx
+++ b/GridBeyondAssignmentSineadNaughton/Documentation.docx
@@ -2,6 +2,495 @@
 <file path=word/document.xml><?xml version="1.0" encoding="utf-8"?>
 <w:document xmlns:wpc="http://schemas.microsoft.com/office/word/2010/wordprocessingCanvas" xmlns:cx="http://schemas.microsoft.com/office/drawing/2014/chartex" xmlns:cx1="http://schemas.microsoft.com/office/drawing/2015/9/8/chartex" xmlns:cx2="http://schemas.microsoft.com/office/drawing/2015/10/21/chartex" xmlns:cx3="http://schemas.microsoft.com/office/drawing/2016/5/9/chartex" xmlns:cx4="http://schemas.microsoft.com/office/drawing/2016/5/10/chartex" xmlns:cx5="http://schemas.microsoft.com/office/drawing/2016/5/11/chartex" xmlns:cx6="http://schemas.microsoft.com/office/drawing/2016/5/12/chartex" xmlns:cx7="http://schemas.microsoft.com/office/drawing/2016/5/13/chartex" xmlns:cx8="http://schemas.microsoft.com/office/drawing/2016/5/14/chartex" xmlns:mc="http://schemas.openxmlformats.org/markup-compatibility/2006" xmlns:aink="http://schemas.microsoft.com/office/drawing/2016/ink" xmlns:am3d="http://schemas.microsoft.com/office/drawing/2017/model3d" xmlns:o="urn:schemas-microsoft-com:office:office" xmlns:r="http://schemas.openxmlformats.org/officeDocument/2006/relationships" xmlns:m="http://schemas.openxmlformats.org/officeDocument/2006/math" xmlns:v="urn:schemas-microsoft-com:vml" xmlns:wp14="http://schemas.microsoft.com/office/word/2010/wordprocessingDrawing" xmlns:wp="http://schemas.openxmlformats.org/drawingml/2006/wordprocessingDrawing" xmlns:w10="urn:schemas-microsoft-com:office:word" xmlns:w="http://schemas.openxmlformats.org/wordprocessingml/2006/main" xmlns:w14="http://schemas.microsoft.com/office/word/2010/wordml" xmlns:w15="http://schemas.microsoft.com/office/word/2012/wordml" xmlns:w16cid="http://schemas.microsoft.com/office/word/2016/wordml/cid" xmlns:w16se="http://schemas.microsoft.com/office/word/2015/wordml/symex" xmlns:wpg="http://schemas.microsoft.com/office/word/2010/wordprocessingGroup" xmlns:wpi="http://schemas.microsoft.com/office/word/2010/wordprocessingInk" xmlns:wne="http://schemas.microsoft.com/office/word/2006/wordml" xmlns:wps="http://schemas.microsoft.com/office/word/2010/wordprocessingShape" mc:Ignorable="w14 w15 w16se w16cid wp14">
   <w:body>
+    <w:sdt>
+      <w:sdtPr>
+        <w:id w:val="-326280897"/>
+        <w:docPartObj>
+          <w:docPartGallery w:val="Cover Pages"/>
+          <w:docPartUnique/>
+        </w:docPartObj>
+      </w:sdtPr>
+      <w:sdtContent>
+        <w:p/>
+        <w:p>
+          <w:r>
+            <w:rPr>
+              <w:noProof/>
+            </w:rPr>
+            <mc:AlternateContent>
+              <mc:Choice Requires="wps">
+                <w:drawing>
+                  <wp:anchor distT="0" distB="0" distL="182880" distR="182880" simplePos="0" relativeHeight="251660288" behindDoc="0" locked="0" layoutInCell="1" allowOverlap="1" wp14:anchorId="22856042" wp14:editId="71CA8636">
+                    <wp:simplePos x="0" y="0"/>
+                    <mc:AlternateContent>
+                      <mc:Choice Requires="wp14">
+                        <wp:positionH relativeFrom="margin">
+                          <wp14:pctPosHOffset>7700</wp14:pctPosHOffset>
+                        </wp:positionH>
+                      </mc:Choice>
+                      <mc:Fallback>
+                        <wp:positionH relativeFrom="page">
+                          <wp:posOffset>1371600</wp:posOffset>
+                        </wp:positionH>
+                      </mc:Fallback>
+                    </mc:AlternateContent>
+                    <mc:AlternateContent>
+                      <mc:Choice Requires="wp14">
+                        <wp:positionV relativeFrom="page">
+                          <wp14:pctPosVOffset>54000</wp14:pctPosVOffset>
+                        </wp:positionV>
+                      </mc:Choice>
+                      <mc:Fallback>
+                        <wp:positionV relativeFrom="page">
+                          <wp:posOffset>5431155</wp:posOffset>
+                        </wp:positionV>
+                      </mc:Fallback>
+                    </mc:AlternateContent>
+                    <wp:extent cx="4686300" cy="6720840"/>
+                    <wp:effectExtent l="0" t="0" r="10160" b="3810"/>
+                    <wp:wrapSquare wrapText="bothSides"/>
+                    <wp:docPr id="131" name="Text Box 131"/>
+                    <wp:cNvGraphicFramePr/>
+                    <a:graphic xmlns:a="http://schemas.openxmlformats.org/drawingml/2006/main">
+                      <a:graphicData uri="http://schemas.microsoft.com/office/word/2010/wordprocessingShape">
+                        <wps:wsp>
+                          <wps:cNvSpPr txBox="1"/>
+                          <wps:spPr>
+                            <a:xfrm>
+                              <a:off x="0" y="0"/>
+                              <a:ext cx="4686300" cy="6720840"/>
+                            </a:xfrm>
+                            <a:prstGeom prst="rect">
+                              <a:avLst/>
+                            </a:prstGeom>
+                            <a:noFill/>
+                            <a:ln w="6350">
+                              <a:noFill/>
+                            </a:ln>
+                            <a:effectLst/>
+                          </wps:spPr>
+                          <wps:style>
+                            <a:lnRef idx="0">
+                              <a:schemeClr val="accent1"/>
+                            </a:lnRef>
+                            <a:fillRef idx="0">
+                              <a:schemeClr val="accent1"/>
+                            </a:fillRef>
+                            <a:effectRef idx="0">
+                              <a:schemeClr val="accent1"/>
+                            </a:effectRef>
+                            <a:fontRef idx="minor">
+                              <a:schemeClr val="dk1"/>
+                            </a:fontRef>
+                          </wps:style>
+                          <wps:txbx>
+                            <w:txbxContent>
+                              <w:p>
+                                <w:pPr>
+                                  <w:pStyle w:val="NoSpacing"/>
+                                  <w:spacing w:before="40" w:after="560" w:line="216" w:lineRule="auto"/>
+                                  <w:rPr>
+                                    <w:color w:val="5B9BD5" w:themeColor="accent1"/>
+                                    <w:sz w:val="72"/>
+                                    <w:szCs w:val="72"/>
+                                  </w:rPr>
+                                </w:pPr>
+                                <w:sdt>
+                                  <w:sdtPr>
+                                    <w:rPr>
+                                      <w:color w:val="5B9BD5" w:themeColor="accent1"/>
+                                      <w:sz w:val="72"/>
+                                      <w:szCs w:val="72"/>
+                                    </w:rPr>
+                                    <w:alias w:val="Title"/>
+                                    <w:tag w:val=""/>
+                                    <w:id w:val="151731938"/>
+                                    <w:dataBinding w:prefixMappings="xmlns:ns0='http://purl.org/dc/elements/1.1/' xmlns:ns1='http://schemas.openxmlformats.org/package/2006/metadata/core-properties' " w:xpath="/ns1:coreProperties[1]/ns0:title[1]" w:storeItemID="{6C3C8BC8-F283-45AE-878A-BAB7291924A1}"/>
+                                    <w:text/>
+                                  </w:sdtPr>
+                                  <w:sdtContent>
+                                    <w:r>
+                                      <w:rPr>
+                                        <w:color w:val="5B9BD5" w:themeColor="accent1"/>
+                                        <w:sz w:val="72"/>
+                                        <w:szCs w:val="72"/>
+                                      </w:rPr>
+                                      <w:t>Documentation</w:t>
+                                    </w:r>
+                                  </w:sdtContent>
+                                </w:sdt>
+                              </w:p>
+                              <w:sdt>
+                                <w:sdtPr>
+                                  <w:rPr>
+                                    <w:caps/>
+                                    <w:color w:val="1F3864" w:themeColor="accent5" w:themeShade="80"/>
+                                    <w:sz w:val="28"/>
+                                    <w:szCs w:val="28"/>
+                                  </w:rPr>
+                                  <w:alias w:val="Subtitle"/>
+                                  <w:tag w:val=""/>
+                                  <w:id w:val="-2090151685"/>
+                                  <w:dataBinding w:prefixMappings="xmlns:ns0='http://purl.org/dc/elements/1.1/' xmlns:ns1='http://schemas.openxmlformats.org/package/2006/metadata/core-properties' " w:xpath="/ns1:coreProperties[1]/ns0:subject[1]" w:storeItemID="{6C3C8BC8-F283-45AE-878A-BAB7291924A1}"/>
+                                  <w:text/>
+                                </w:sdtPr>
+                                <w:sdtContent>
+                                  <w:p>
+                                    <w:pPr>
+                                      <w:pStyle w:val="NoSpacing"/>
+                                      <w:spacing w:before="40" w:after="40"/>
+                                      <w:rPr>
+                                        <w:caps/>
+                                        <w:color w:val="1F3864" w:themeColor="accent5" w:themeShade="80"/>
+                                        <w:sz w:val="28"/>
+                                        <w:szCs w:val="28"/>
+                                      </w:rPr>
+                                    </w:pPr>
+                                    <w:r>
+                                      <w:rPr>
+                                        <w:caps/>
+                                        <w:color w:val="1F3864" w:themeColor="accent5" w:themeShade="80"/>
+                                        <w:sz w:val="28"/>
+                                        <w:szCs w:val="28"/>
+                                      </w:rPr>
+                                      <w:t>Grid Beyond Assignment</w:t>
+                                    </w:r>
+                                  </w:p>
+                                </w:sdtContent>
+                              </w:sdt>
+                              <w:sdt>
+                                <w:sdtPr>
+                                  <w:rPr>
+                                    <w:caps/>
+                                    <w:color w:val="4472C4" w:themeColor="accent5"/>
+                                    <w:sz w:val="24"/>
+                                    <w:szCs w:val="24"/>
+                                  </w:rPr>
+                                  <w:alias w:val="Author"/>
+                                  <w:tag w:val=""/>
+                                  <w:id w:val="-1536112409"/>
+                                  <w:dataBinding w:prefixMappings="xmlns:ns0='http://purl.org/dc/elements/1.1/' xmlns:ns1='http://schemas.openxmlformats.org/package/2006/metadata/core-properties' " w:xpath="/ns1:coreProperties[1]/ns0:creator[1]" w:storeItemID="{6C3C8BC8-F283-45AE-878A-BAB7291924A1}"/>
+                                  <w:text/>
+                                </w:sdtPr>
+                                <w:sdtContent>
+                                  <w:p>
+                                    <w:pPr>
+                                      <w:pStyle w:val="NoSpacing"/>
+                                      <w:spacing w:before="80" w:after="40"/>
+                                      <w:rPr>
+                                        <w:caps/>
+                                        <w:color w:val="4472C4" w:themeColor="accent5"/>
+                                        <w:sz w:val="24"/>
+                                        <w:szCs w:val="24"/>
+                                      </w:rPr>
+                                    </w:pPr>
+                                    <w:r>
+                                      <w:rPr>
+                                        <w:caps/>
+                                        <w:color w:val="4472C4" w:themeColor="accent5"/>
+                                        <w:sz w:val="24"/>
+                                        <w:szCs w:val="24"/>
+                                      </w:rPr>
+                                      <w:t xml:space="preserve">Sinead </w:t>
+                                    </w:r>
+                                    <w:r>
+                                      <w:rPr>
+                                        <w:caps/>
+                                        <w:color w:val="4472C4" w:themeColor="accent5"/>
+                                        <w:sz w:val="24"/>
+                                        <w:szCs w:val="24"/>
+                                      </w:rPr>
+                                      <w:t>NAUGHTON</w:t>
+                                    </w:r>
+                                  </w:p>
+                                </w:sdtContent>
+                              </w:sdt>
+                            </w:txbxContent>
+                          </wps:txbx>
+                          <wps:bodyPr rot="0" spcFirstLastPara="0" vertOverflow="overflow" horzOverflow="overflow" vert="horz" wrap="square" lIns="0" tIns="0" rIns="0" bIns="0" numCol="1" spcCol="0" rtlCol="0" fromWordArt="0" anchor="t" anchorCtr="0" forceAA="0" compatLnSpc="1">
+                            <a:prstTxWarp prst="textNoShape">
+                              <a:avLst/>
+                            </a:prstTxWarp>
+                            <a:spAutoFit/>
+                          </wps:bodyPr>
+                        </wps:wsp>
+                      </a:graphicData>
+                    </a:graphic>
+                    <wp14:sizeRelH relativeFrom="margin">
+                      <wp14:pctWidth>79000</wp14:pctWidth>
+                    </wp14:sizeRelH>
+                    <wp14:sizeRelV relativeFrom="page">
+                      <wp14:pctHeight>35000</wp14:pctHeight>
+                    </wp14:sizeRelV>
+                  </wp:anchor>
+                </w:drawing>
+              </mc:Choice>
+              <mc:Fallback>
+                <w:pict>
+                  <v:shapetype w14:anchorId="22856042" id="_x0000_t202" coordsize="21600,21600" o:spt="202" path="m,l,21600r21600,l21600,xe">
+                    <v:stroke joinstyle="miter"/>
+                    <v:path gradientshapeok="t" o:connecttype="rect"/>
+                  </v:shapetype>
+                  <v:shape id="Text Box 131" o:spid="_x0000_s1026" type="#_x0000_t202" style="position:absolute;margin-left:0;margin-top:0;width:369pt;height:529.2pt;z-index:251660288;visibility:visible;mso-wrap-style:square;mso-width-percent:790;mso-height-percent:350;mso-left-percent:77;mso-top-percent:540;mso-wrap-distance-left:14.4pt;mso-wrap-distance-top:0;mso-wrap-distance-right:14.4pt;mso-wrap-distance-bottom:0;mso-position-horizontal-relative:margin;mso-position-vertical-relative:page;mso-width-percent:790;mso-height-percent:350;mso-left-percent:77;mso-top-percent:540;mso-width-relative:margin;mso-height-relative:page;v-text-anchor:top" o:gfxdata="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" filled="f" stroked="f" strokeweight=".5pt">
+                    <v:textbox style="mso-fit-shape-to-text:t" inset="0,0,0,0">
+                      <w:txbxContent>
+                        <w:p>
+                          <w:pPr>
+                            <w:pStyle w:val="NoSpacing"/>
+                            <w:spacing w:before="40" w:after="560" w:line="216" w:lineRule="auto"/>
+                            <w:rPr>
+                              <w:color w:val="5B9BD5" w:themeColor="accent1"/>
+                              <w:sz w:val="72"/>
+                              <w:szCs w:val="72"/>
+                            </w:rPr>
+                          </w:pPr>
+                          <w:sdt>
+                            <w:sdtPr>
+                              <w:rPr>
+                                <w:color w:val="5B9BD5" w:themeColor="accent1"/>
+                                <w:sz w:val="72"/>
+                                <w:szCs w:val="72"/>
+                              </w:rPr>
+                              <w:alias w:val="Title"/>
+                              <w:tag w:val=""/>
+                              <w:id w:val="151731938"/>
+                              <w:dataBinding w:prefixMappings="xmlns:ns0='http://purl.org/dc/elements/1.1/' xmlns:ns1='http://schemas.openxmlformats.org/package/2006/metadata/core-properties' " w:xpath="/ns1:coreProperties[1]/ns0:title[1]" w:storeItemID="{6C3C8BC8-F283-45AE-878A-BAB7291924A1}"/>
+                              <w:text/>
+                            </w:sdtPr>
+                            <w:sdtContent>
+                              <w:r>
+                                <w:rPr>
+                                  <w:color w:val="5B9BD5" w:themeColor="accent1"/>
+                                  <w:sz w:val="72"/>
+                                  <w:szCs w:val="72"/>
+                                </w:rPr>
+                                <w:t>Documentation</w:t>
+                              </w:r>
+                            </w:sdtContent>
+                          </w:sdt>
+                        </w:p>
+                        <w:sdt>
+                          <w:sdtPr>
+                            <w:rPr>
+                              <w:caps/>
+                              <w:color w:val="1F3864" w:themeColor="accent5" w:themeShade="80"/>
+                              <w:sz w:val="28"/>
+                              <w:szCs w:val="28"/>
+                            </w:rPr>
+                            <w:alias w:val="Subtitle"/>
+                            <w:tag w:val=""/>
+                            <w:id w:val="-2090151685"/>
+                            <w:dataBinding w:prefixMappings="xmlns:ns0='http://purl.org/dc/elements/1.1/' xmlns:ns1='http://schemas.openxmlformats.org/package/2006/metadata/core-properties' " w:xpath="/ns1:coreProperties[1]/ns0:subject[1]" w:storeItemID="{6C3C8BC8-F283-45AE-878A-BAB7291924A1}"/>
+                            <w:text/>
+                          </w:sdtPr>
+                          <w:sdtContent>
+                            <w:p>
+                              <w:pPr>
+                                <w:pStyle w:val="NoSpacing"/>
+                                <w:spacing w:before="40" w:after="40"/>
+                                <w:rPr>
+                                  <w:caps/>
+                                  <w:color w:val="1F3864" w:themeColor="accent5" w:themeShade="80"/>
+                                  <w:sz w:val="28"/>
+                                  <w:szCs w:val="28"/>
+                                </w:rPr>
+                              </w:pPr>
+                              <w:r>
+                                <w:rPr>
+                                  <w:caps/>
+                                  <w:color w:val="1F3864" w:themeColor="accent5" w:themeShade="80"/>
+                                  <w:sz w:val="28"/>
+                                  <w:szCs w:val="28"/>
+                                </w:rPr>
+                                <w:t>Grid Beyond Assignment</w:t>
+                              </w:r>
+                            </w:p>
+                          </w:sdtContent>
+                        </w:sdt>
+                        <w:sdt>
+                          <w:sdtPr>
+                            <w:rPr>
+                              <w:caps/>
+                              <w:color w:val="4472C4" w:themeColor="accent5"/>
+                              <w:sz w:val="24"/>
+                              <w:szCs w:val="24"/>
+                            </w:rPr>
+                            <w:alias w:val="Author"/>
+                            <w:tag w:val=""/>
+                            <w:id w:val="-1536112409"/>
+                            <w:dataBinding w:prefixMappings="xmlns:ns0='http://purl.org/dc/elements/1.1/' xmlns:ns1='http://schemas.openxmlformats.org/package/2006/metadata/core-properties' " w:xpath="/ns1:coreProperties[1]/ns0:creator[1]" w:storeItemID="{6C3C8BC8-F283-45AE-878A-BAB7291924A1}"/>
+                            <w:text/>
+                          </w:sdtPr>
+                          <w:sdtContent>
+                            <w:p>
+                              <w:pPr>
+                                <w:pStyle w:val="NoSpacing"/>
+                                <w:spacing w:before="80" w:after="40"/>
+                                <w:rPr>
+                                  <w:caps/>
+                                  <w:color w:val="4472C4" w:themeColor="accent5"/>
+                                  <w:sz w:val="24"/>
+                                  <w:szCs w:val="24"/>
+                                </w:rPr>
+                              </w:pPr>
+                              <w:r>
+                                <w:rPr>
+                                  <w:caps/>
+                                  <w:color w:val="4472C4" w:themeColor="accent5"/>
+                                  <w:sz w:val="24"/>
+                                  <w:szCs w:val="24"/>
+                                </w:rPr>
+                                <w:t xml:space="preserve">Sinead </w:t>
+                              </w:r>
+                              <w:r>
+                                <w:rPr>
+                                  <w:caps/>
+                                  <w:color w:val="4472C4" w:themeColor="accent5"/>
+                                  <w:sz w:val="24"/>
+                                  <w:szCs w:val="24"/>
+                                </w:rPr>
+                                <w:t>NAUGHTON</w:t>
+                              </w:r>
+                            </w:p>
+                          </w:sdtContent>
+                        </w:sdt>
+                      </w:txbxContent>
+                    </v:textbox>
+                    <w10:wrap type="square" anchorx="margin" anchory="page"/>
+                  </v:shape>
+                </w:pict>
+              </mc:Fallback>
+            </mc:AlternateContent>
+          </w:r>
+          <w:r>
+            <w:rPr>
+              <w:noProof/>
+            </w:rPr>
+            <mc:AlternateContent>
+              <mc:Choice Requires="wps">
+                <w:drawing>
+                  <wp:anchor distT="0" distB="0" distL="114300" distR="114300" simplePos="0" relativeHeight="251659264" behindDoc="0" locked="0" layoutInCell="1" allowOverlap="1" wp14:anchorId="018BB557" wp14:editId="67B8777C">
+                    <wp:simplePos x="0" y="0"/>
+                    <wp:positionH relativeFrom="margin">
+                      <wp:align>right</wp:align>
+                    </wp:positionH>
+                    <mc:AlternateContent>
+                      <mc:Choice Requires="wp14">
+                        <wp:positionV relativeFrom="page">
+                          <wp14:pctPosVOffset>2300</wp14:pctPosVOffset>
+                        </wp:positionV>
+                      </mc:Choice>
+                      <mc:Fallback>
+                        <wp:positionV relativeFrom="page">
+                          <wp:posOffset>231140</wp:posOffset>
+                        </wp:positionV>
+                      </mc:Fallback>
+                    </mc:AlternateContent>
+                    <wp:extent cx="594360" cy="987552"/>
+                    <wp:effectExtent l="0" t="0" r="0" b="5080"/>
+                    <wp:wrapNone/>
+                    <wp:docPr id="132" name="Rectangle 132"/>
+                    <wp:cNvGraphicFramePr>
+                      <a:graphicFrameLocks xmlns:a="http://schemas.openxmlformats.org/drawingml/2006/main" noChangeAspect="1"/>
+                    </wp:cNvGraphicFramePr>
+                    <a:graphic xmlns:a="http://schemas.openxmlformats.org/drawingml/2006/main">
+                      <a:graphicData uri="http://schemas.microsoft.com/office/word/2010/wordprocessingShape">
+                        <wps:wsp>
+                          <wps:cNvSpPr>
+                            <a:spLocks noChangeAspect="1"/>
+                          </wps:cNvSpPr>
+                          <wps:spPr>
+                            <a:xfrm>
+                              <a:off x="0" y="0"/>
+                              <a:ext cx="594360" cy="987552"/>
+                            </a:xfrm>
+                            <a:prstGeom prst="rect">
+                              <a:avLst/>
+                            </a:prstGeom>
+                            <a:ln>
+                              <a:noFill/>
+                            </a:ln>
+                          </wps:spPr>
+                          <wps:style>
+                            <a:lnRef idx="2">
+                              <a:schemeClr val="accent1">
+                                <a:shade val="50000"/>
+                              </a:schemeClr>
+                            </a:lnRef>
+                            <a:fillRef idx="1">
+                              <a:schemeClr val="accent1"/>
+                            </a:fillRef>
+                            <a:effectRef idx="0">
+                              <a:schemeClr val="accent1"/>
+                            </a:effectRef>
+                            <a:fontRef idx="minor">
+                              <a:schemeClr val="lt1"/>
+                            </a:fontRef>
+                          </wps:style>
+                          <wps:txbx>
+                            <w:txbxContent>
+                              <w:p>
+                                <w:pPr>
+                                  <w:pStyle w:val="NoSpacing"/>
+                                  <w:jc w:val="right"/>
+                                  <w:rPr>
+                                    <w:color w:val="FFFFFF" w:themeColor="background1"/>
+                                    <w:sz w:val="24"/>
+                                    <w:szCs w:val="24"/>
+                                  </w:rPr>
+                                </w:pPr>
+                              </w:p>
+                            </w:txbxContent>
+                          </wps:txbx>
+                          <wps:bodyPr rot="0" spcFirstLastPara="0" vertOverflow="overflow" horzOverflow="overflow" vert="horz" wrap="square" lIns="45720" tIns="45720" rIns="45720" bIns="45720" numCol="1" spcCol="0" rtlCol="0" fromWordArt="0" anchor="b" anchorCtr="0" forceAA="0" compatLnSpc="1">
+                            <a:prstTxWarp prst="textNoShape">
+                              <a:avLst/>
+                            </a:prstTxWarp>
+                            <a:noAutofit/>
+                          </wps:bodyPr>
+                        </wps:wsp>
+                      </a:graphicData>
+                    </a:graphic>
+                    <wp14:sizeRelH relativeFrom="page">
+                      <wp14:pctWidth>7600</wp14:pctWidth>
+                    </wp14:sizeRelH>
+                    <wp14:sizeRelV relativeFrom="page">
+                      <wp14:pctHeight>9800</wp14:pctHeight>
+                    </wp14:sizeRelV>
+                  </wp:anchor>
+                </w:drawing>
+              </mc:Choice>
+              <mc:Fallback>
+                <w:pict>
+                  <v:rect w14:anchorId="018BB557" id="Rectangle 132" o:spid="_x0000_s1027" style="position:absolute;margin-left:-4.4pt;margin-top:0;width:46.8pt;height:77.75pt;z-index:251659264;visibility:visible;mso-wrap-style:square;mso-width-percent:76;mso-height-percent:98;mso-top-percent:23;mso-wrap-distance-left:9pt;mso-wrap-distance-top:0;mso-wrap-distance-right:9pt;mso-wrap-distance-bottom:0;mso-position-horizontal:right;mso-position-horizontal-relative:margin;mso-position-vertical-relative:page;mso-width-percent:76;mso-height-percent:98;mso-top-percent:23;mso-width-relative:page;mso-height-relative:page;v-text-anchor:bottom" o:gfxdata="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" fillcolor="#5b9bd5 [3204]" stroked="f" strokeweight="1pt">
+                    <o:lock v:ext="edit" aspectratio="t"/>
+                    <v:textbox inset="3.6pt,,3.6pt">
+                      <w:txbxContent>
+                        <w:p>
+                          <w:pPr>
+                            <w:pStyle w:val="NoSpacing"/>
+                            <w:jc w:val="right"/>
+                            <w:rPr>
+                              <w:color w:val="FFFFFF" w:themeColor="background1"/>
+                              <w:sz w:val="24"/>
+                              <w:szCs w:val="24"/>
+                            </w:rPr>
+                          </w:pPr>
+                        </w:p>
+                      </w:txbxContent>
+                    </v:textbox>
+                    <w10:wrap anchorx="margin" anchory="page"/>
+                  </v:rect>
+                </w:pict>
+              </mc:Fallback>
+            </mc:AlternateContent>
+          </w:r>
+          <w:r>
+            <w:br w:type="page"/>
+          </w:r>
+        </w:p>
+      </w:sdtContent>
+    </w:sdt>
     <w:sdt>
       <w:sdtPr>
         <w:rPr>
@@ -41,6 +530,7 @@
             <w:rPr>
               <w:rFonts w:eastAsiaTheme="minorEastAsia"/>
               <w:noProof/>
+              <w:lang w:val="en-IE" w:eastAsia="en-IE"/>
             </w:rPr>
           </w:pPr>
           <w:r>
@@ -52,7 +542,7 @@
           <w:r>
             <w:fldChar w:fldCharType="separate"/>
           </w:r>
-          <w:hyperlink w:anchor="_Toc34920478" w:history="1">
+          <w:hyperlink w:anchor="_Toc34985335" w:history="1">
             <w:r>
               <w:rPr>
                 <w:rStyle w:val="Hyperlink"/>
@@ -79,7 +569,7 @@
                 <w:noProof/>
                 <w:webHidden/>
               </w:rPr>
-              <w:instrText xml:space="preserve"> PAGEREF _Toc34920478 \h </w:instrText>
+              <w:instrText xml:space="preserve"> PAGEREF _Toc34985335 \h </w:instrText>
             </w:r>
             <w:r>
               <w:rPr>
@@ -119,15 +609,16 @@
             <w:rPr>
               <w:rFonts w:eastAsiaTheme="minorEastAsia"/>
               <w:noProof/>
+              <w:lang w:val="en-IE" w:eastAsia="en-IE"/>
             </w:rPr>
           </w:pPr>
-          <w:hyperlink w:anchor="_Toc34920479" w:history="1">
+          <w:hyperlink w:anchor="_Toc34985336" w:history="1">
             <w:r>
               <w:rPr>
                 <w:rStyle w:val="Hyperlink"/>
                 <w:noProof/>
               </w:rPr>
-              <w:t>Run application</w:t>
+              <w:t>Connect to database</w:t>
             </w:r>
             <w:r>
               <w:rPr>
@@ -148,7 +639,7 @@
                 <w:noProof/>
                 <w:webHidden/>
               </w:rPr>
-              <w:instrText xml:space="preserve"> PAGEREF _Toc34920479 \h </w:instrText>
+              <w:instrText xml:space="preserve"> PAGEREF _Toc34985336 \h </w:instrText>
             </w:r>
             <w:r>
               <w:rPr>
@@ -188,15 +679,16 @@
             <w:rPr>
               <w:rFonts w:eastAsiaTheme="minorEastAsia"/>
               <w:noProof/>
+              <w:lang w:val="en-IE" w:eastAsia="en-IE"/>
             </w:rPr>
           </w:pPr>
-          <w:hyperlink w:anchor="_Toc34920480" w:history="1">
+          <w:hyperlink w:anchor="_Toc34985337" w:history="1">
             <w:r>
               <w:rPr>
                 <w:rStyle w:val="Hyperlink"/>
                 <w:noProof/>
               </w:rPr>
-              <w:t>Connect to database</w:t>
+              <w:t>Testing</w:t>
             </w:r>
             <w:r>
               <w:rPr>
@@ -217,7 +709,7 @@
                 <w:noProof/>
                 <w:webHidden/>
               </w:rPr>
-              <w:instrText xml:space="preserve"> PAGEREF _Toc34920480 \h </w:instrText>
+              <w:instrText xml:space="preserve"> PAGEREF _Toc34985337 \h </w:instrText>
             </w:r>
             <w:r>
               <w:rPr>
@@ -257,15 +749,16 @@
             <w:rPr>
               <w:rFonts w:eastAsiaTheme="minorEastAsia"/>
               <w:noProof/>
+              <w:lang w:val="en-IE" w:eastAsia="en-IE"/>
             </w:rPr>
           </w:pPr>
-          <w:hyperlink w:anchor="_Toc34920481" w:history="1">
+          <w:hyperlink w:anchor="_Toc34985338" w:history="1">
             <w:r>
               <w:rPr>
                 <w:rStyle w:val="Hyperlink"/>
                 <w:noProof/>
               </w:rPr>
-              <w:t>Testing</w:t>
+              <w:t>Run application</w:t>
             </w:r>
             <w:r>
               <w:rPr>
@@ -286,7 +779,7 @@
                 <w:noProof/>
                 <w:webHidden/>
               </w:rPr>
-              <w:instrText xml:space="preserve"> PAGEREF _Toc34920481 \h </w:instrText>
+              <w:instrText xml:space="preserve"> PAGEREF _Toc34985338 \h </w:instrText>
             </w:r>
             <w:r>
               <w:rPr>
@@ -326,9 +819,10 @@
             <w:rPr>
               <w:rFonts w:eastAsiaTheme="minorEastAsia"/>
               <w:noProof/>
+              <w:lang w:val="en-IE" w:eastAsia="en-IE"/>
             </w:rPr>
           </w:pPr>
-          <w:hyperlink w:anchor="_Toc34920482" w:history="1">
+          <w:hyperlink w:anchor="_Toc34985339" w:history="1">
             <w:r>
               <w:rPr>
                 <w:rStyle w:val="Hyperlink"/>
@@ -355,7 +849,7 @@
                 <w:noProof/>
                 <w:webHidden/>
               </w:rPr>
-              <w:instrText xml:space="preserve"> PAGEREF _Toc34920482 \h </w:instrText>
+              <w:instrText xml:space="preserve"> PAGEREF _Toc34985339 \h </w:instrText>
             </w:r>
             <w:r>
               <w:rPr>
@@ -395,9 +889,10 @@
             <w:rPr>
               <w:rFonts w:eastAsiaTheme="minorEastAsia"/>
               <w:noProof/>
+              <w:lang w:val="en-IE" w:eastAsia="en-IE"/>
             </w:rPr>
           </w:pPr>
-          <w:hyperlink w:anchor="_Toc34920483" w:history="1">
+          <w:hyperlink w:anchor="_Toc34985340" w:history="1">
             <w:r>
               <w:rPr>
                 <w:rStyle w:val="Hyperlink"/>
@@ -424,7 +919,7 @@
                 <w:noProof/>
                 <w:webHidden/>
               </w:rPr>
-              <w:instrText xml:space="preserve"> PAGEREF _Toc34920483 \h </w:instrText>
+              <w:instrText xml:space="preserve"> PAGEREF _Toc34985340 \h </w:instrText>
             </w:r>
             <w:r>
               <w:rPr>
@@ -464,9 +959,10 @@
             <w:rPr>
               <w:rFonts w:eastAsiaTheme="minorEastAsia"/>
               <w:noProof/>
+              <w:lang w:val="en-IE" w:eastAsia="en-IE"/>
             </w:rPr>
           </w:pPr>
-          <w:hyperlink w:anchor="_Toc34920484" w:history="1">
+          <w:hyperlink w:anchor="_Toc34985341" w:history="1">
             <w:r>
               <w:rPr>
                 <w:rStyle w:val="Hyperlink"/>
@@ -493,7 +989,7 @@
                 <w:noProof/>
                 <w:webHidden/>
               </w:rPr>
-              <w:instrText xml:space="preserve"> PAGEREF _Toc34920484 \h </w:instrText>
+              <w:instrText xml:space="preserve"> PAGEREF _Toc34985341 \h </w:instrText>
             </w:r>
             <w:r>
               <w:rPr>
@@ -533,9 +1029,10 @@
             <w:rPr>
               <w:rFonts w:eastAsiaTheme="minorEastAsia"/>
               <w:noProof/>
+              <w:lang w:val="en-IE" w:eastAsia="en-IE"/>
             </w:rPr>
           </w:pPr>
-          <w:hyperlink w:anchor="_Toc34920485" w:history="1">
+          <w:hyperlink w:anchor="_Toc34985342" w:history="1">
             <w:r>
               <w:rPr>
                 <w:rStyle w:val="Hyperlink"/>
@@ -562,7 +1059,7 @@
                 <w:noProof/>
                 <w:webHidden/>
               </w:rPr>
-              <w:instrText xml:space="preserve"> PAGEREF _Toc34920485 \h </w:instrText>
+              <w:instrText xml:space="preserve"> PAGEREF _Toc34985342 \h </w:instrText>
             </w:r>
             <w:r>
               <w:rPr>
@@ -602,9 +1099,10 @@
             <w:rPr>
               <w:rFonts w:eastAsiaTheme="minorEastAsia"/>
               <w:noProof/>
+              <w:lang w:val="en-IE" w:eastAsia="en-IE"/>
             </w:rPr>
           </w:pPr>
-          <w:hyperlink w:anchor="_Toc34920486" w:history="1">
+          <w:hyperlink w:anchor="_Toc34985343" w:history="1">
             <w:r>
               <w:rPr>
                 <w:rStyle w:val="Hyperlink"/>
@@ -631,7 +1129,7 @@
                 <w:noProof/>
                 <w:webHidden/>
               </w:rPr>
-              <w:instrText xml:space="preserve"> PAGEREF _Toc34920486 \h </w:instrText>
+              <w:instrText xml:space="preserve"> PAGEREF _Toc34985343 \h </w:instrText>
             </w:r>
             <w:r>
               <w:rPr>
@@ -651,7 +1149,7 @@
                 <w:noProof/>
                 <w:webHidden/>
               </w:rPr>
-              <w:t>3</w:t>
+              <w:t>4</w:t>
             </w:r>
             <w:r>
               <w:rPr>
@@ -671,9 +1169,10 @@
             <w:rPr>
               <w:rFonts w:eastAsiaTheme="minorEastAsia"/>
               <w:noProof/>
+              <w:lang w:val="en-IE" w:eastAsia="en-IE"/>
             </w:rPr>
           </w:pPr>
-          <w:hyperlink w:anchor="_Toc34920487" w:history="1">
+          <w:hyperlink w:anchor="_Toc34985344" w:history="1">
             <w:r>
               <w:rPr>
                 <w:rStyle w:val="Hyperlink"/>
@@ -700,7 +1199,7 @@
                 <w:noProof/>
                 <w:webHidden/>
               </w:rPr>
-              <w:instrText xml:space="preserve"> PAGEREF _Toc34920487 \h </w:instrText>
+              <w:instrText xml:space="preserve"> PAGEREF _Toc34985344 \h </w:instrText>
             </w:r>
             <w:r>
               <w:rPr>
@@ -720,7 +1219,7 @@
                 <w:noProof/>
                 <w:webHidden/>
               </w:rPr>
-              <w:t>3</w:t>
+              <w:t>4</w:t>
             </w:r>
             <w:r>
               <w:rPr>
@@ -740,9 +1239,10 @@
             <w:rPr>
               <w:rFonts w:eastAsiaTheme="minorEastAsia"/>
               <w:noProof/>
+              <w:lang w:val="en-IE" w:eastAsia="en-IE"/>
             </w:rPr>
           </w:pPr>
-          <w:hyperlink w:anchor="_Toc34920488" w:history="1">
+          <w:hyperlink w:anchor="_Toc34985345" w:history="1">
             <w:r>
               <w:rPr>
                 <w:rStyle w:val="Hyperlink"/>
@@ -769,7 +1269,7 @@
                 <w:noProof/>
                 <w:webHidden/>
               </w:rPr>
-              <w:instrText xml:space="preserve"> PAGEREF _Toc34920488 \h </w:instrText>
+              <w:instrText xml:space="preserve"> PAGEREF _Toc34985345 \h </w:instrText>
             </w:r>
             <w:r>
               <w:rPr>
@@ -809,9 +1309,10 @@
             <w:rPr>
               <w:rFonts w:eastAsiaTheme="minorEastAsia"/>
               <w:noProof/>
+              <w:lang w:val="en-IE" w:eastAsia="en-IE"/>
             </w:rPr>
           </w:pPr>
-          <w:hyperlink w:anchor="_Toc34920489" w:history="1">
+          <w:hyperlink w:anchor="_Toc34985346" w:history="1">
             <w:r>
               <w:rPr>
                 <w:rStyle w:val="Hyperlink"/>
@@ -838,7 +1339,7 @@
                 <w:noProof/>
                 <w:webHidden/>
               </w:rPr>
-              <w:instrText xml:space="preserve"> PAGEREF _Toc34920489 \h </w:instrText>
+              <w:instrText xml:space="preserve"> PAGEREF _Toc34985346 \h </w:instrText>
             </w:r>
             <w:r>
               <w:rPr>
@@ -878,9 +1379,10 @@
             <w:rPr>
               <w:rFonts w:eastAsiaTheme="minorEastAsia"/>
               <w:noProof/>
+              <w:lang w:val="en-IE" w:eastAsia="en-IE"/>
             </w:rPr>
           </w:pPr>
-          <w:hyperlink w:anchor="_Toc34920490" w:history="1">
+          <w:hyperlink w:anchor="_Toc34985347" w:history="1">
             <w:r>
               <w:rPr>
                 <w:rStyle w:val="Hyperlink"/>
@@ -907,7 +1409,7 @@
                 <w:noProof/>
                 <w:webHidden/>
               </w:rPr>
-              <w:instrText xml:space="preserve"> PAGEREF _Toc34920490 \h </w:instrText>
+              <w:instrText xml:space="preserve"> PAGEREF _Toc34985347 \h </w:instrText>
             </w:r>
             <w:r>
               <w:rPr>
@@ -947,9 +1449,10 @@
             <w:rPr>
               <w:rFonts w:eastAsiaTheme="minorEastAsia"/>
               <w:noProof/>
+              <w:lang w:val="en-IE" w:eastAsia="en-IE"/>
             </w:rPr>
           </w:pPr>
-          <w:hyperlink w:anchor="_Toc34920491" w:history="1">
+          <w:hyperlink w:anchor="_Toc34985348" w:history="1">
             <w:r>
               <w:rPr>
                 <w:rStyle w:val="Hyperlink"/>
@@ -976,7 +1479,7 @@
                 <w:noProof/>
                 <w:webHidden/>
               </w:rPr>
-              <w:instrText xml:space="preserve"> PAGEREF _Toc34920491 \h </w:instrText>
+              <w:instrText xml:space="preserve"> PAGEREF _Toc34985348 \h </w:instrText>
             </w:r>
             <w:r>
               <w:rPr>
@@ -1016,9 +1519,10 @@
             <w:rPr>
               <w:rFonts w:eastAsiaTheme="minorEastAsia"/>
               <w:noProof/>
+              <w:lang w:val="en-IE" w:eastAsia="en-IE"/>
             </w:rPr>
           </w:pPr>
-          <w:hyperlink w:anchor="_Toc34920492" w:history="1">
+          <w:hyperlink w:anchor="_Toc34985349" w:history="1">
             <w:r>
               <w:rPr>
                 <w:rStyle w:val="Hyperlink"/>
@@ -1045,7 +1549,77 @@
                 <w:noProof/>
                 <w:webHidden/>
               </w:rPr>
-              <w:instrText xml:space="preserve"> PAGEREF _Toc34920492 \h </w:instrText>
+              <w:instrText xml:space="preserve"> PAGEREF _Toc34985349 \h </w:instrText>
+            </w:r>
+            <w:r>
+              <w:rPr>
+                <w:noProof/>
+                <w:webHidden/>
+              </w:rPr>
+            </w:r>
+            <w:r>
+              <w:rPr>
+                <w:noProof/>
+                <w:webHidden/>
+              </w:rPr>
+              <w:fldChar w:fldCharType="separate"/>
+            </w:r>
+            <w:r>
+              <w:rPr>
+                <w:noProof/>
+                <w:webHidden/>
+              </w:rPr>
+              <w:t>4</w:t>
+            </w:r>
+            <w:r>
+              <w:rPr>
+                <w:noProof/>
+                <w:webHidden/>
+              </w:rPr>
+              <w:fldChar w:fldCharType="end"/>
+            </w:r>
+          </w:hyperlink>
+        </w:p>
+        <w:p>
+          <w:pPr>
+            <w:pStyle w:val="TOC1"/>
+            <w:tabs>
+              <w:tab w:val="right" w:leader="dot" w:pos="9350"/>
+            </w:tabs>
+            <w:rPr>
+              <w:rFonts w:eastAsiaTheme="minorEastAsia"/>
+              <w:noProof/>
+              <w:lang w:val="en-IE" w:eastAsia="en-IE"/>
+            </w:rPr>
+          </w:pPr>
+          <w:hyperlink w:anchor="_Toc34985350" w:history="1">
+            <w:r>
+              <w:rPr>
+                <w:rStyle w:val="Hyperlink"/>
+                <w:noProof/>
+              </w:rPr>
+              <w:t>Recommended Improvements</w:t>
+            </w:r>
+            <w:r>
+              <w:rPr>
+                <w:noProof/>
+                <w:webHidden/>
+              </w:rPr>
+              <w:tab/>
+            </w:r>
+            <w:r>
+              <w:rPr>
+                <w:noProof/>
+                <w:webHidden/>
+              </w:rPr>
+              <w:fldChar w:fldCharType="begin"/>
+            </w:r>
+            <w:r>
+              <w:rPr>
+                <w:noProof/>
+                <w:webHidden/>
+              </w:rPr>
+              <w:instrText xml:space="preserve"> PAGEREF _Toc34985350 \h </w:instrText>
             </w:r>
             <w:r>
               <w:rPr>
@@ -1105,7 +1679,7 @@
       <w:pPr>
         <w:pStyle w:val="Heading1"/>
       </w:pPr>
-      <w:bookmarkStart w:id="0" w:name="_Toc34920478"/>
+      <w:bookmarkStart w:id="0" w:name="_Toc34985335"/>
       <w:r>
         <w:lastRenderedPageBreak/>
         <w:t>Program Start Up</w:t>
@@ -1120,14 +1694,117 @@
       </w:pPr>
     </w:p>
     <w:p>
-      <w:bookmarkStart w:id="1" w:name="_Toc34920479"/>
+      <w:pPr>
+        <w:rPr>
+          <w:rStyle w:val="Heading2Char"/>
+        </w:rPr>
+      </w:pPr>
+      <w:bookmarkStart w:id="1" w:name="_Toc34985336"/>
+      <w:r>
+        <w:rPr>
+          <w:rStyle w:val="Heading2Char"/>
+        </w:rPr>
+        <w:t>Connect to database</w:t>
+      </w:r>
+      <w:bookmarkEnd w:id="1"/>
+    </w:p>
+    <w:p>
+      <w:r>
+        <w:t xml:space="preserve">The folder that contains information relating to a database connection is </w:t>
+      </w:r>
+      <w:r>
+        <w:t>GridBeyondAssignmentSineadNaughton\Data</w:t>
+      </w:r>
+      <w:r>
+        <w:t xml:space="preserve"> </w:t>
+      </w:r>
+    </w:p>
+    <w:p>
+      <w:r>
+        <w:t>T</w:t>
+      </w:r>
+      <w:r>
+        <w:t xml:space="preserve">o point the application to your </w:t>
+      </w:r>
+      <w:r>
+        <w:t>database,</w:t>
+      </w:r>
+      <w:r>
+        <w:t xml:space="preserve"> update the </w:t>
+      </w:r>
+      <w:r>
+        <w:t>DatabaseConnectionString</w:t>
+      </w:r>
+      <w:r>
+        <w:t>.txt</w:t>
+      </w:r>
+      <w:r>
+        <w:t xml:space="preserve"> file </w:t>
+      </w:r>
+      <w:r>
+        <w:t>with your connection string.</w:t>
+      </w:r>
+    </w:p>
+    <w:p>
+      <w:r>
+        <w:t>A copy of the database is also included:</w:t>
+      </w:r>
+      <w:r>
+        <w:t xml:space="preserve"> </w:t>
+      </w:r>
+      <w:proofErr w:type="spellStart"/>
+      <w:r>
+        <w:t>GridBeyondAssignmentSineadNaughton</w:t>
+      </w:r>
+      <w:r>
+        <w:t>.bak</w:t>
+      </w:r>
+      <w:proofErr w:type="spellEnd"/>
+      <w:r>
+        <w:t>.</w:t>
+      </w:r>
+    </w:p>
+    <w:p>
+      <w:pPr>
+        <w:rPr>
+          <w:rStyle w:val="Heading2Char"/>
+        </w:rPr>
+      </w:pPr>
+      <w:bookmarkStart w:id="2" w:name="_Toc34985337"/>
+      <w:r>
+        <w:rPr>
+          <w:rStyle w:val="Heading2Char"/>
+        </w:rPr>
+        <w:t>Testing</w:t>
+      </w:r>
+      <w:bookmarkEnd w:id="2"/>
+    </w:p>
+    <w:p>
+      <w:r>
+        <w:t xml:space="preserve">Unit test were developed to test the logic methods of the API. You can find these is the </w:t>
+      </w:r>
+      <w:r>
+        <w:t>GridBeyondAssignmentSineadNaughton.Test</w:t>
+      </w:r>
+      <w:r>
+        <w:t xml:space="preserve"> </w:t>
+      </w:r>
+      <w:r>
+        <w:t>project.</w:t>
+      </w:r>
+      <w:r>
+        <w:t xml:space="preserve"> </w:t>
+      </w:r>
+    </w:p>
+    <w:p>
+      <w:bookmarkStart w:id="3" w:name="_Toc34985338"/>
       <w:r>
         <w:rPr>
           <w:rStyle w:val="Heading2Char"/>
         </w:rPr>
         <w:t>Run application</w:t>
       </w:r>
-      <w:bookmarkEnd w:id="1"/>
+      <w:bookmarkEnd w:id="3"/>
       <w:r>
         <w:t xml:space="preserve"> </w:t>
       </w:r>
@@ -1137,62 +1814,16 @@
         <w:t>Debug the project</w:t>
       </w:r>
     </w:p>
+    <w:p/>
     <w:p>
-      <w:bookmarkStart w:id="2" w:name="_Toc34920480"/>
-      <w:r>
-        <w:rPr>
-          <w:rStyle w:val="Heading2Char"/>
-        </w:rPr>
-        <w:t>Connect to database</w:t>
-      </w:r>
-      <w:bookmarkEnd w:id="2"/>
-    </w:p>
-    <w:p>
-      <w:r>
-        <w:t>T</w:t>
-      </w:r>
-      <w:r>
-        <w:t>o point the application to your database update the ******.txt with your connection string.</w:t>
-      </w:r>
-    </w:p>
-    <w:p>
-      <w:r>
-        <w:t>The file to create the data base is also included.</w:t>
-      </w:r>
-    </w:p>
-    <w:p>
-      <w:pPr>
-        <w:rPr>
-          <w:rStyle w:val="Heading2Char"/>
-        </w:rPr>
-      </w:pPr>
-      <w:bookmarkStart w:id="3" w:name="_Toc34920481"/>
-      <w:r>
-        <w:rPr>
-          <w:rStyle w:val="Heading2Char"/>
-        </w:rPr>
-        <w:t>Testing</w:t>
-      </w:r>
-      <w:bookmarkEnd w:id="3"/>
-    </w:p>
-    <w:p>
-      <w:r>
-        <w:t>Unit test were developed to test the logic methods of the API. You can find these is the ****.Test project.</w:t>
-      </w:r>
-    </w:p>
-    <w:p>
-      <w:bookmarkStart w:id="4" w:name="_GoBack"/>
+      <w:pPr>
+        <w:pStyle w:val="Heading1"/>
+      </w:pPr>
+      <w:bookmarkStart w:id="4" w:name="_Toc34985339"/>
+      <w:r>
+        <w:t>Program Requirements</w:t>
+      </w:r>
       <w:bookmarkEnd w:id="4"/>
-    </w:p>
-    <w:p>
-      <w:pPr>
-        <w:pStyle w:val="Heading1"/>
-      </w:pPr>
-      <w:bookmarkStart w:id="5" w:name="_Toc34920482"/>
-      <w:r>
-        <w:t>Program Requirements</w:t>
-      </w:r>
-      <w:bookmarkEnd w:id="5"/>
     </w:p>
     <w:tbl>
       <w:tblPr>
@@ -1222,23 +1853,7 @@
           </w:tcPr>
           <w:p>
             <w:r>
-              <w:t xml:space="preserve">A user should be able to create a </w:t>
-            </w:r>
-            <w:proofErr w:type="spellStart"/>
-            <w:r>
-              <w:t>PriceItem</w:t>
-            </w:r>
-            <w:proofErr w:type="spellEnd"/>
-            <w:r>
-              <w:t xml:space="preserve">. A </w:t>
-            </w:r>
-            <w:proofErr w:type="spellStart"/>
-            <w:r>
-              <w:t>PriceItem</w:t>
-            </w:r>
-            <w:proofErr w:type="spellEnd"/>
-            <w:r>
-              <w:t xml:space="preserve"> has:</w:t>
+              <w:t>A user should be able to create a PriceItem. A PriceItem has:</w:t>
             </w:r>
           </w:p>
           <w:p>
@@ -1261,13 +1876,8 @@
                 <w:numId w:val="1"/>
               </w:numPr>
             </w:pPr>
-            <w:proofErr w:type="gramStart"/>
-            <w:r>
-              <w:t>timestamp(</w:t>
-            </w:r>
-            <w:proofErr w:type="gramEnd"/>
-            <w:r>
-              <w:t xml:space="preserve">date and time). </w:t>
+            <w:r>
+              <w:t xml:space="preserve">timestamp(date and time). </w:t>
             </w:r>
           </w:p>
           <w:p>
@@ -1284,7 +1894,10 @@
               </w:numPr>
             </w:pPr>
             <w:r>
-              <w:t>Valid price input is a decimal with precision two,</w:t>
+              <w:t xml:space="preserve">Valid price input is a </w:t>
+            </w:r>
+            <w:r>
+              <w:t>number</w:t>
             </w:r>
           </w:p>
           <w:p>
@@ -1311,6 +1924,11 @@
               <w:t>Valid time input is an hour and either zero or thirty minutes.</w:t>
             </w:r>
           </w:p>
+          <w:p>
+            <w:r>
+              <w:t>As per sample data given, there can only be one price entry per timestamp (as such a timestamp should be unique)</w:t>
+            </w:r>
+          </w:p>
           <w:p/>
         </w:tc>
       </w:tr>
@@ -1332,15 +1950,7 @@
           </w:tcPr>
           <w:p>
             <w:r>
-              <w:t xml:space="preserve">All </w:t>
-            </w:r>
-            <w:proofErr w:type="spellStart"/>
-            <w:r>
-              <w:t>PriceItems</w:t>
-            </w:r>
-            <w:proofErr w:type="spellEnd"/>
-            <w:r>
-              <w:t xml:space="preserve"> items should be displayed to the user in a table with columns for price and timestamp.</w:t>
+              <w:t>All PriceItems items should be displayed to the user in a table with columns for price and timestamp.</w:t>
             </w:r>
           </w:p>
           <w:p/>
@@ -1364,15 +1974,19 @@
           </w:tcPr>
           <w:p>
             <w:r>
-              <w:t xml:space="preserve">All </w:t>
-            </w:r>
-            <w:proofErr w:type="spellStart"/>
-            <w:r>
-              <w:t>PriceItems</w:t>
-            </w:r>
-            <w:proofErr w:type="spellEnd"/>
-            <w:r>
-              <w:t xml:space="preserve"> should be charted on a graph with the timestamp as the **** and the price as the *** axis.</w:t>
+              <w:t xml:space="preserve">All PriceItems should be charted on a graph with the timestamp as the </w:t>
+            </w:r>
+            <w:r>
+              <w:t>X axis</w:t>
+            </w:r>
+            <w:r>
+              <w:t xml:space="preserve"> and the price as the </w:t>
+            </w:r>
+            <w:r>
+              <w:t>Y</w:t>
+            </w:r>
+            <w:r>
+              <w:t xml:space="preserve"> axis.</w:t>
             </w:r>
           </w:p>
           <w:p/>
@@ -1396,15 +2010,7 @@
           </w:tcPr>
           <w:p>
             <w:r>
-              <w:t xml:space="preserve">Display the price value for the </w:t>
-            </w:r>
-            <w:proofErr w:type="spellStart"/>
-            <w:r>
-              <w:t>PriceItem</w:t>
-            </w:r>
-            <w:proofErr w:type="spellEnd"/>
-            <w:r>
-              <w:t xml:space="preserve"> that has the minimum price.</w:t>
+              <w:t>Display the price value for the PriceItem that has the minimum price.</w:t>
             </w:r>
           </w:p>
           <w:p/>
@@ -1428,15 +2034,7 @@
           </w:tcPr>
           <w:p>
             <w:r>
-              <w:t xml:space="preserve">Display the price value for the </w:t>
-            </w:r>
-            <w:proofErr w:type="spellStart"/>
-            <w:r>
-              <w:t>PriceItem</w:t>
-            </w:r>
-            <w:proofErr w:type="spellEnd"/>
-            <w:r>
-              <w:t xml:space="preserve"> that has the maximum price.</w:t>
+              <w:t>Display the price value for the PriceItem that has the maximum price.</w:t>
             </w:r>
           </w:p>
           <w:p/>
@@ -1449,6 +2047,7 @@
           </w:tcPr>
           <w:p>
             <w:r>
+              <w:lastRenderedPageBreak/>
               <w:t>Display average price</w:t>
             </w:r>
           </w:p>
@@ -1460,15 +2059,7 @@
           </w:tcPr>
           <w:p>
             <w:r>
-              <w:t xml:space="preserve">Display the average value of price for all </w:t>
-            </w:r>
-            <w:proofErr w:type="spellStart"/>
-            <w:r>
-              <w:t>PriceItems</w:t>
-            </w:r>
-            <w:proofErr w:type="spellEnd"/>
-            <w:r>
-              <w:t>.</w:t>
+              <w:t>Display the average value of price for all PriceItems.</w:t>
             </w:r>
           </w:p>
           <w:p/>
@@ -1492,19 +2083,22 @@
           </w:tcPr>
           <w:p>
             <w:r>
-              <w:t xml:space="preserve">Display the start timestamp and the end timestamp for the sixty minute period that collectively has the highest value for </w:t>
-            </w:r>
-            <w:proofErr w:type="spellStart"/>
-            <w:r>
-              <w:t>PriceItems</w:t>
-            </w:r>
-            <w:proofErr w:type="spellEnd"/>
-            <w:r>
-              <w:t xml:space="preserve"> entered than any other sixty minute period. For </w:t>
-            </w:r>
-            <w:r>
-              <w:lastRenderedPageBreak/>
-              <w:t xml:space="preserve">clarification if this period started at 12:00 it would include entries for 12:30 and for 13:00. </w:t>
+              <w:t xml:space="preserve">Display the start timestamp and the end timestamp for the sixty minute period that collectively has the highest value for PriceItems entered than any other sixty minute period. For clarification if this period started at 12:00 it would include entries for </w:t>
+            </w:r>
+            <w:r>
+              <w:t xml:space="preserve">12:00, </w:t>
+            </w:r>
+            <w:r>
+              <w:t>12:30</w:t>
+            </w:r>
+            <w:r>
+              <w:t>,</w:t>
+            </w:r>
+            <w:r>
+              <w:t xml:space="preserve"> and 13:00. </w:t>
+            </w:r>
+            <w:r>
+              <w:t>The rile was made by following sample data given.</w:t>
             </w:r>
           </w:p>
         </w:tc>
@@ -1515,89 +2109,66 @@
       <w:pPr>
         <w:pStyle w:val="Heading1"/>
       </w:pPr>
-      <w:bookmarkStart w:id="6" w:name="_Toc34920483"/>
+      <w:bookmarkStart w:id="5" w:name="_Toc34985340"/>
       <w:r>
         <w:t>Program Architecture</w:t>
+      </w:r>
+      <w:bookmarkEnd w:id="5"/>
+    </w:p>
+    <w:p>
+      <w:r>
+        <w:t>The application is composed of a REST API built using .NET Core that connects to an on premise SQL Server Express database and</w:t>
+      </w:r>
+      <w:r>
+        <w:t xml:space="preserve"> a web client built</w:t>
+      </w:r>
+      <w:r>
+        <w:t xml:space="preserve"> with Angular.</w:t>
+      </w:r>
+      <w:r>
+        <w:t xml:space="preserve"> </w:t>
+      </w:r>
+      <w:r>
+        <w:t>It uses MVC architecture.</w:t>
+      </w:r>
+      <w:r>
+        <w:t xml:space="preserve"> There is breakdown below of the API and Client, although it is currently a simple application with not much functionality, it has been built with this structure so it could be extended more easily.</w:t>
+      </w:r>
+    </w:p>
+    <w:p>
+      <w:pPr>
+        <w:pStyle w:val="Heading2"/>
+      </w:pPr>
+      <w:bookmarkStart w:id="6" w:name="_Toc34985341"/>
+      <w:r>
+        <w:t>API</w:t>
       </w:r>
       <w:bookmarkEnd w:id="6"/>
     </w:p>
     <w:p>
       <w:r>
-        <w:t>The application is composed of a REST API built using .NET Core that connects to an on premise SQL Server Express database and</w:t>
-      </w:r>
-      <w:r>
-        <w:t xml:space="preserve"> a web client built</w:t>
-      </w:r>
-      <w:r>
-        <w:t xml:space="preserve"> with Angular.</w:t>
-      </w:r>
-      <w:r>
-        <w:t xml:space="preserve"> </w:t>
-      </w:r>
-      <w:r>
-        <w:t>It uses MVC architecture.</w:t>
+        <w:t>The API is composed of:</w:t>
       </w:r>
     </w:p>
     <w:p>
-      <w:pPr>
-        <w:pStyle w:val="Heading2"/>
-      </w:pPr>
-      <w:bookmarkStart w:id="7" w:name="_Toc34920484"/>
-      <w:r>
-        <w:t>API</w:t>
-      </w:r>
-      <w:bookmarkEnd w:id="7"/>
-    </w:p>
-    <w:p>
-      <w:r>
-        <w:t>The API is composed of:</w:t>
-      </w:r>
-    </w:p>
-    <w:p>
-      <w:bookmarkStart w:id="8" w:name="_Toc34920485"/>
+      <w:bookmarkStart w:id="7" w:name="_Toc34985342"/>
       <w:r>
         <w:rPr>
           <w:rStyle w:val="Heading3Char"/>
         </w:rPr>
         <w:t>Controller</w:t>
       </w:r>
-      <w:bookmarkEnd w:id="8"/>
+      <w:bookmarkEnd w:id="7"/>
       <w:r>
         <w:t xml:space="preserve"> </w:t>
       </w:r>
     </w:p>
     <w:p>
-      <w:proofErr w:type="spellStart"/>
       <w:r>
         <w:t>PriceController</w:t>
       </w:r>
-      <w:proofErr w:type="spellEnd"/>
-      <w:r>
-        <w:t xml:space="preserve"> has three endpoints. Create a </w:t>
-      </w:r>
-      <w:proofErr w:type="spellStart"/>
-      <w:r>
-        <w:t>PriceItem</w:t>
-      </w:r>
-      <w:proofErr w:type="spellEnd"/>
-      <w:r>
-        <w:t xml:space="preserve">, Get all </w:t>
-      </w:r>
-      <w:proofErr w:type="spellStart"/>
-      <w:r>
-        <w:t>PriceItems</w:t>
-      </w:r>
-      <w:proofErr w:type="spellEnd"/>
-      <w:r>
-        <w:t xml:space="preserve">, and Get </w:t>
-      </w:r>
-      <w:proofErr w:type="spellStart"/>
-      <w:r>
-        <w:t>PriceItem</w:t>
-      </w:r>
-      <w:proofErr w:type="spellEnd"/>
-      <w:r>
-        <w:t xml:space="preserve"> calculations. It uses Web MVC to define endpoints.</w:t>
+      <w:r>
+        <w:t xml:space="preserve"> has three endpoints. Create a PriceItem, Get all PriceItems, and Get PriceItem calculations. It uses Web MVC to define endpoints.</w:t>
       </w:r>
       <w:r>
         <w:t xml:space="preserve"> Below each of the endpoints are </w:t>
@@ -1633,13 +2204,8 @@
           </w:tcPr>
           <w:p>
             <w:r>
-              <w:t>/</w:t>
-            </w:r>
-            <w:proofErr w:type="spellStart"/>
-            <w:r>
-              <w:t>priceitems</w:t>
-            </w:r>
-            <w:proofErr w:type="spellEnd"/>
+              <w:t>/priceitems</w:t>
+            </w:r>
           </w:p>
         </w:tc>
       </w:tr>
@@ -1704,15 +2270,7 @@
           </w:tcPr>
           <w:p>
             <w:r>
-              <w:t>List&lt;</w:t>
-            </w:r>
-            <w:proofErr w:type="spellStart"/>
-            <w:r>
-              <w:t>PriceItem</w:t>
-            </w:r>
-            <w:proofErr w:type="spellEnd"/>
-            <w:r>
-              <w:t>&gt;</w:t>
+              <w:t>List&lt;PriceItem&gt;</w:t>
             </w:r>
           </w:p>
         </w:tc>
@@ -1734,15 +2292,7 @@
           </w:tcPr>
           <w:p>
             <w:r>
-              <w:t xml:space="preserve">Returns all </w:t>
-            </w:r>
-            <w:proofErr w:type="spellStart"/>
-            <w:r>
-              <w:t>PriceItems</w:t>
-            </w:r>
-            <w:proofErr w:type="spellEnd"/>
-            <w:r>
-              <w:t xml:space="preserve"> in the system</w:t>
+              <w:t>Returns all PriceItems in the system</w:t>
             </w:r>
           </w:p>
         </w:tc>
@@ -1776,13 +2326,8 @@
           </w:tcPr>
           <w:p>
             <w:r>
-              <w:t>/</w:t>
-            </w:r>
-            <w:proofErr w:type="spellStart"/>
-            <w:r>
-              <w:t>priceitems</w:t>
-            </w:r>
-            <w:proofErr w:type="spellEnd"/>
+              <w:t>/priceitems</w:t>
+            </w:r>
           </w:p>
         </w:tc>
       </w:tr>
@@ -1824,11 +2369,9 @@
             <w:tcW w:w="7015" w:type="dxa"/>
           </w:tcPr>
           <w:p>
-            <w:proofErr w:type="spellStart"/>
             <w:r>
               <w:t>PriceItem</w:t>
             </w:r>
-            <w:proofErr w:type="spellEnd"/>
           </w:p>
         </w:tc>
       </w:tr>
@@ -1871,15 +2414,7 @@
           </w:tcPr>
           <w:p>
             <w:r>
-              <w:t xml:space="preserve">Creates a new </w:t>
-            </w:r>
-            <w:proofErr w:type="spellStart"/>
-            <w:r>
-              <w:t>PriceItem</w:t>
-            </w:r>
-            <w:proofErr w:type="spellEnd"/>
-            <w:r>
-              <w:t xml:space="preserve"> in the system</w:t>
+              <w:t>Creates a new PriceItem in the system</w:t>
             </w:r>
           </w:p>
         </w:tc>
@@ -1913,15 +2448,7 @@
           </w:tcPr>
           <w:p>
             <w:r>
-              <w:t>/</w:t>
-            </w:r>
-            <w:proofErr w:type="spellStart"/>
-            <w:r>
-              <w:t>priceitems</w:t>
-            </w:r>
-            <w:proofErr w:type="spellEnd"/>
-            <w:r>
-              <w:t>/calculations</w:t>
+              <w:t>/priceitems/calculations</w:t>
             </w:r>
           </w:p>
         </w:tc>
@@ -1986,11 +2513,9 @@
             <w:tcW w:w="7015" w:type="dxa"/>
           </w:tcPr>
           <w:p>
-            <w:proofErr w:type="spellStart"/>
             <w:r>
               <w:t>PriceItemCalcuation</w:t>
             </w:r>
-            <w:proofErr w:type="spellEnd"/>
           </w:p>
         </w:tc>
       </w:tr>
@@ -2011,23 +2536,7 @@
           </w:tcPr>
           <w:p>
             <w:r>
-              <w:t xml:space="preserve">Returns a </w:t>
-            </w:r>
-            <w:proofErr w:type="spellStart"/>
-            <w:r>
-              <w:t>PriceItemCalculation</w:t>
-            </w:r>
-            <w:proofErr w:type="spellEnd"/>
-            <w:r>
-              <w:t xml:space="preserve"> that contains the minimum, maximum, average price for all </w:t>
-            </w:r>
-            <w:proofErr w:type="spellStart"/>
-            <w:r>
-              <w:t>PriceItems</w:t>
-            </w:r>
-            <w:proofErr w:type="spellEnd"/>
-            <w:r>
-              <w:t xml:space="preserve"> and the most expensive hour.</w:t>
+              <w:t>Returns a PriceCalculation that contains the minimum, maximum, average price for all PriceItems and the most expensive hour.</w:t>
             </w:r>
           </w:p>
         </w:tc>
@@ -2038,11 +2547,12 @@
       <w:pPr>
         <w:pStyle w:val="Heading3"/>
       </w:pPr>
-      <w:bookmarkStart w:id="9" w:name="_Toc34920486"/>
+      <w:bookmarkStart w:id="8" w:name="_Toc34985343"/>
       <w:r>
         <w:rPr>
           <w:rStyle w:val="Heading2Char"/>
         </w:rPr>
+        <w:lastRenderedPageBreak/>
         <w:t>Service</w:t>
       </w:r>
       <w:r>
@@ -2051,139 +2561,129 @@
         </w:rPr>
         <w:t xml:space="preserve"> and data layer</w:t>
       </w:r>
+      <w:bookmarkEnd w:id="8"/>
+    </w:p>
+    <w:p>
+      <w:r>
+        <w:t xml:space="preserve">The data layer </w:t>
+      </w:r>
+      <w:r>
+        <w:t>connects</w:t>
+      </w:r>
+      <w:r>
+        <w:t xml:space="preserve"> to a SQL Server DB</w:t>
+      </w:r>
+      <w:r>
+        <w:t>,</w:t>
+      </w:r>
+      <w:r>
+        <w:t xml:space="preserve"> and the service layer provides create and read functionality for the database.</w:t>
+      </w:r>
+    </w:p>
+    <w:p>
+      <w:pPr>
+        <w:pStyle w:val="Heading3"/>
+      </w:pPr>
+      <w:bookmarkStart w:id="9" w:name="_Toc34985344"/>
+      <w:r>
+        <w:t>Model</w:t>
+      </w:r>
       <w:bookmarkEnd w:id="9"/>
     </w:p>
     <w:p>
       <w:r>
-        <w:t xml:space="preserve">The data layer </w:t>
-      </w:r>
-      <w:r>
-        <w:t>connects</w:t>
-      </w:r>
-      <w:r>
-        <w:t xml:space="preserve"> to a SQL Server DB</w:t>
-      </w:r>
-      <w:r>
-        <w:t>,</w:t>
-      </w:r>
-      <w:r>
-        <w:t xml:space="preserve"> and the service layer provides create and read functionality for the database.</w:t>
+        <w:t xml:space="preserve">This contains the object models. </w:t>
       </w:r>
     </w:p>
     <w:p>
-      <w:pPr>
-        <w:pStyle w:val="Heading3"/>
-      </w:pPr>
-      <w:bookmarkStart w:id="10" w:name="_Toc34920487"/>
-      <w:r>
-        <w:t>Model</w:t>
+      <w:r>
+        <w:t>PriceItem</w:t>
+      </w:r>
+    </w:p>
+    <w:p>
+      <w:r>
+        <w:t>This item is instantiated to create PriceItems and is mapped to the database using Entity Framework. It has the fields Price, Timestamp, and Id.</w:t>
+      </w:r>
+      <w:r>
+        <w:t xml:space="preserve"> Id has been included so that if in the future it was not required that timestamp be unique there is a clear unique identifier</w:t>
+      </w:r>
+    </w:p>
+    <w:p>
+      <w:r>
+        <w:t>PriceCalculation</w:t>
+      </w:r>
+    </w:p>
+    <w:p>
+      <w:r>
+        <w:t>This item is instantiated to create PriceCalculations. It is used to send API response information about the min, max, average, and most</w:t>
+      </w:r>
+      <w:r>
+        <w:t xml:space="preserve"> </w:t>
+      </w:r>
+      <w:r>
+        <w:t>expensive hour</w:t>
+      </w:r>
+      <w:r>
+        <w:t>.</w:t>
+      </w:r>
+    </w:p>
+    <w:p>
+      <w:pPr>
+        <w:pStyle w:val="Heading2"/>
+      </w:pPr>
+      <w:bookmarkStart w:id="10" w:name="_Toc34985345"/>
+      <w:r>
+        <w:t>Client</w:t>
       </w:r>
       <w:bookmarkEnd w:id="10"/>
     </w:p>
     <w:p>
       <w:r>
-        <w:t xml:space="preserve">This contains the object models. </w:t>
+        <w:t xml:space="preserve">The Client in built with Angular. </w:t>
+      </w:r>
+      <w:r>
+        <w:t>Its</w:t>
+      </w:r>
+      <w:r>
+        <w:t xml:space="preserve"> basic architecture is:</w:t>
       </w:r>
     </w:p>
     <w:p>
-      <w:proofErr w:type="spellStart"/>
-      <w:r>
-        <w:t>PriceItem</w:t>
-      </w:r>
-      <w:proofErr w:type="spellEnd"/>
-    </w:p>
-    <w:p>
-      <w:r>
-        <w:t xml:space="preserve">This item is instantiated to create </w:t>
-      </w:r>
-      <w:proofErr w:type="spellStart"/>
-      <w:r>
-        <w:t>PriceItems</w:t>
-      </w:r>
-      <w:proofErr w:type="spellEnd"/>
-      <w:r>
-        <w:t xml:space="preserve"> and is mapped to the database using Entity Framework. It has the fields Price, Timestamp, and Id.</w:t>
-      </w:r>
-    </w:p>
-    <w:p/>
-    <w:p>
-      <w:proofErr w:type="spellStart"/>
-      <w:r>
-        <w:t>PriceCalculation</w:t>
-      </w:r>
-      <w:proofErr w:type="spellEnd"/>
-    </w:p>
-    <w:p>
-      <w:r>
-        <w:t xml:space="preserve">This item is instantiated to create </w:t>
-      </w:r>
-      <w:proofErr w:type="spellStart"/>
-      <w:r>
-        <w:t>PriceCalculations</w:t>
-      </w:r>
-      <w:proofErr w:type="spellEnd"/>
-      <w:r>
-        <w:t>. It is used to send API response information about the min, max, average, and most</w:t>
-      </w:r>
-      <w:r>
-        <w:t xml:space="preserve"> </w:t>
-      </w:r>
-      <w:r>
-        <w:t>expensive hour</w:t>
-      </w:r>
-      <w:r>
-        <w:t>.</w:t>
-      </w:r>
-    </w:p>
-    <w:p>
-      <w:pPr>
-        <w:pStyle w:val="Heading2"/>
-      </w:pPr>
-      <w:bookmarkStart w:id="11" w:name="_Toc34920488"/>
-      <w:r>
-        <w:t>Client</w:t>
-      </w:r>
-      <w:bookmarkEnd w:id="11"/>
-    </w:p>
-    <w:p>
-      <w:r>
-        <w:t xml:space="preserve">The Client in built with Angular. </w:t>
-      </w:r>
-      <w:r>
-        <w:t>Its</w:t>
-      </w:r>
-      <w:r>
-        <w:t xml:space="preserve"> basic architecture is:</w:t>
-      </w:r>
-    </w:p>
-    <w:p>
-      <w:bookmarkStart w:id="12" w:name="_Toc34920489"/>
+      <w:bookmarkStart w:id="11" w:name="_Toc34985346"/>
       <w:r>
         <w:rPr>
           <w:rStyle w:val="Heading3Char"/>
         </w:rPr>
         <w:t>Components</w:t>
       </w:r>
-      <w:bookmarkEnd w:id="12"/>
-      <w:r>
-        <w:t xml:space="preserve">: ****** component is responsible for displaying </w:t>
-      </w:r>
-      <w:r>
-        <w:t xml:space="preserve">the </w:t>
-      </w:r>
-      <w:proofErr w:type="spellStart"/>
-      <w:r>
-        <w:t>PriceItem</w:t>
-      </w:r>
-      <w:proofErr w:type="spellEnd"/>
-      <w:r>
-        <w:t xml:space="preserve"> information to eh user and accepting input for a new </w:t>
-      </w:r>
-      <w:proofErr w:type="spellStart"/>
-      <w:r>
-        <w:t>PriceItem</w:t>
-      </w:r>
-      <w:proofErr w:type="spellEnd"/>
+      <w:bookmarkEnd w:id="11"/>
+      <w:r>
+        <w:t xml:space="preserve">: </w:t>
+      </w:r>
+      <w:r>
+        <w:t>home.component</w:t>
+      </w:r>
+      <w:r>
+        <w:t xml:space="preserve"> </w:t>
+      </w:r>
+      <w:r>
+        <w:t xml:space="preserve">is </w:t>
+      </w:r>
+      <w:r>
+        <w:t xml:space="preserve">the main view, it is </w:t>
+      </w:r>
+      <w:r>
+        <w:t xml:space="preserve">responsible for displaying </w:t>
+      </w:r>
+      <w:r>
+        <w:t xml:space="preserve">the PriceItem information to </w:t>
+      </w:r>
+      <w:r>
+        <w:t>the</w:t>
+      </w:r>
+      <w:r>
+        <w:t xml:space="preserve"> user and accepting input for a new PriceItem</w:t>
+      </w:r>
       <w:r>
         <w:t>, it uses angular data binding to do this</w:t>
       </w:r>
@@ -2194,24 +2694,36 @@
         <w:t xml:space="preserve"> I</w:t>
       </w:r>
       <w:r>
-        <w:t xml:space="preserve"> It is styled with bootstrap 4. </w:t>
+        <w:t xml:space="preserve"> It is styled with bootstrap 4.</w:t>
+      </w:r>
+      <w:r>
+        <w:t xml:space="preserve"> It also uses CanvasJs package for the graph</w:t>
       </w:r>
     </w:p>
     <w:p>
-      <w:bookmarkStart w:id="13" w:name="_Toc34920490"/>
+      <w:bookmarkStart w:id="12" w:name="_Toc34985347"/>
       <w:r>
         <w:rPr>
           <w:rStyle w:val="Heading3Char"/>
         </w:rPr>
         <w:t>Services:</w:t>
       </w:r>
-      <w:bookmarkEnd w:id="13"/>
-      <w:r>
-        <w:t xml:space="preserve"> ***** service is responsible for making requests and receiving responses to the API.</w:t>
+      <w:bookmarkEnd w:id="12"/>
+      <w:r>
+        <w:t xml:space="preserve"> </w:t>
+      </w:r>
+      <w:r>
+        <w:t>PriceItemsService</w:t>
+      </w:r>
+      <w:r>
+        <w:t xml:space="preserve"> </w:t>
+      </w:r>
+      <w:r>
+        <w:t>is responsible for making requests and receiving responses to the API.</w:t>
       </w:r>
     </w:p>
     <w:p>
-      <w:bookmarkStart w:id="14" w:name="_Toc34920491"/>
+      <w:bookmarkStart w:id="13" w:name="_Toc34985348"/>
       <w:r>
         <w:rPr>
           <w:rStyle w:val="Heading3Char"/>
@@ -2224,7 +2736,7 @@
         </w:rPr>
         <w:t>s</w:t>
       </w:r>
-      <w:bookmarkEnd w:id="14"/>
+      <w:bookmarkEnd w:id="13"/>
       <w:r>
         <w:t xml:space="preserve">: </w:t>
       </w:r>
@@ -2233,41 +2745,110 @@
       <w:pPr>
         <w:pStyle w:val="Heading2"/>
       </w:pPr>
-      <w:bookmarkStart w:id="15" w:name="_Toc34920492"/>
+      <w:bookmarkStart w:id="14" w:name="_Toc34985349"/>
       <w:r>
         <w:t>Database</w:t>
+      </w:r>
+      <w:bookmarkEnd w:id="14"/>
+    </w:p>
+    <w:p>
+      <w:r>
+        <w:t xml:space="preserve">There is a SQL Server </w:t>
+      </w:r>
+      <w:r>
+        <w:t>d</w:t>
+      </w:r>
+      <w:r>
+        <w:t>atabase. This contain</w:t>
+      </w:r>
+      <w:r>
+        <w:t>s</w:t>
+      </w:r>
+      <w:r>
+        <w:t xml:space="preserve"> one table – PriceItems. This table has three columns price, timestamp, and id.</w:t>
+      </w:r>
+      <w:r>
+        <w:t xml:space="preserve"> As per database requirements Id is the key and the only unique filed. It is ensured that Timestamp is unique through application logic.</w:t>
+      </w:r>
+    </w:p>
+    <w:p/>
+    <w:p>
+      <w:pPr>
+        <w:pStyle w:val="Heading1"/>
+      </w:pPr>
+      <w:bookmarkStart w:id="15" w:name="_Toc34985350"/>
+      <w:r>
+        <w:t>Recommended Improvements</w:t>
       </w:r>
       <w:bookmarkEnd w:id="15"/>
     </w:p>
     <w:p>
-      <w:r>
-        <w:t xml:space="preserve">There is a SQL Server </w:t>
-      </w:r>
-      <w:r>
-        <w:t>d</w:t>
-      </w:r>
-      <w:r>
-        <w:t>atabase. This contain</w:t>
-      </w:r>
-      <w:r>
-        <w:t>s</w:t>
-      </w:r>
-      <w:r>
-        <w:t xml:space="preserve"> one table – </w:t>
-      </w:r>
-      <w:proofErr w:type="spellStart"/>
-      <w:r>
-        <w:t>PriceItems</w:t>
-      </w:r>
-      <w:proofErr w:type="spellEnd"/>
-      <w:r>
-        <w:t>. This table has three columns price, timestamp, and id.</w:t>
-      </w:r>
+      <w:pPr>
+        <w:pStyle w:val="ListParagraph"/>
+        <w:numPr>
+          <w:ilvl w:val="0"/>
+          <w:numId w:val="3"/>
+        </w:numPr>
+      </w:pPr>
+      <w:r>
+        <w:t>Date Storage: dates are no converted to UTC before storage, this could create inconsistencies and issues if viewing in different time zones.</w:t>
+      </w:r>
+    </w:p>
+    <w:p>
+      <w:pPr>
+        <w:pStyle w:val="ListParagraph"/>
+        <w:numPr>
+          <w:ilvl w:val="0"/>
+          <w:numId w:val="3"/>
+        </w:numPr>
+      </w:pPr>
+      <w:r>
+        <w:t>Date Display: formatting on date display is at times inconsistent, this should be improved.</w:t>
+      </w:r>
+    </w:p>
+    <w:p>
+      <w:pPr>
+        <w:pStyle w:val="ListParagraph"/>
+        <w:numPr>
+          <w:ilvl w:val="0"/>
+          <w:numId w:val="3"/>
+        </w:numPr>
+      </w:pPr>
+      <w:r>
+        <w:t>Testing: Tests for expected behaviors in case of null data etc. should be added.</w:t>
+      </w:r>
+      <w:r>
+        <w:t xml:space="preserve"> It has been manually tested for thing like null data but</w:t>
+      </w:r>
+      <w:bookmarkStart w:id="16" w:name="_GoBack"/>
+      <w:bookmarkEnd w:id="16"/>
+      <w:r>
+        <w:t xml:space="preserve"> these should be automated too.</w:t>
+      </w:r>
+    </w:p>
+    <w:p>
+      <w:pPr>
+        <w:pStyle w:val="ListParagraph"/>
+        <w:numPr>
+          <w:ilvl w:val="0"/>
+          <w:numId w:val="3"/>
+        </w:numPr>
+      </w:pPr>
+      <w:r>
+        <w:t>Error Message: there are currently no error message returned to the user. If a user tries to enter another price for a timestamp that is already used it will not add it but no message is returned to let them know why it appears the system isn’t doing anything. Another example is if the user has not selected a date.</w:t>
+      </w:r>
+    </w:p>
+    <w:p>
+      <w:pPr>
+        <w:pStyle w:val="ListParagraph"/>
+      </w:pPr>
     </w:p>
     <w:sectPr>
       <w:pgSz w:w="12240" w:h="15840"/>
       <w:pgMar w:top="1440" w:right="1440" w:bottom="1440" w:left="1440" w:header="720" w:footer="720" w:gutter="0"/>
+      <w:pgNumType w:start="0"/>
       <w:cols w:space="720"/>
+      <w:titlePg/>
       <w:docGrid w:linePitch="360"/>
     </w:sectPr>
   </w:body>
@@ -2390,6 +2971,119 @@
     </w:lvl>
   </w:abstractNum>
   <w:abstractNum w:abstractNumId="1" w15:restartNumberingAfterBreak="0">
+    <w:nsid w:val="351E00DC"/>
+    <w:multiLevelType w:val="hybridMultilevel"/>
+    <w:tmpl w:val="56D6B422"/>
+    <w:lvl w:ilvl="0" w:tplc="18090001">
+      <w:start w:val="1"/>
+      <w:numFmt w:val="bullet"/>
+      <w:lvlText w:val=""/>
+      <w:lvlJc w:val="left"/>
+      <w:pPr>
+        <w:ind w:left="720" w:hanging="360"/>
+      </w:pPr>
+      <w:rPr>
+        <w:rFonts w:ascii="Symbol" w:hAnsi="Symbol" w:hint="default"/>
+      </w:rPr>
+    </w:lvl>
+    <w:lvl w:ilvl="1" w:tplc="18090003" w:tentative="1">
+      <w:start w:val="1"/>
+      <w:numFmt w:val="bullet"/>
+      <w:lvlText w:val="o"/>
+      <w:lvlJc w:val="left"/>
+      <w:pPr>
+        <w:ind w:left="1440" w:hanging="360"/>
+      </w:pPr>
+      <w:rPr>
+        <w:rFonts w:ascii="Courier New" w:hAnsi="Courier New" w:cs="Courier New" w:hint="default"/>
+      </w:rPr>
+    </w:lvl>
+    <w:lvl w:ilvl="2" w:tplc="18090005" w:tentative="1">
+      <w:start w:val="1"/>
+      <w:numFmt w:val="bullet"/>
+      <w:lvlText w:val=""/>
+      <w:lvlJc w:val="left"/>
+      <w:pPr>
+        <w:ind w:left="2160" w:hanging="360"/>
+      </w:pPr>
+      <w:rPr>
+        <w:rFonts w:ascii="Wingdings" w:hAnsi="Wingdings" w:hint="default"/>
+      </w:rPr>
+    </w:lvl>
+    <w:lvl w:ilvl="3" w:tplc="18090001" w:tentative="1">
+      <w:start w:val="1"/>
+      <w:numFmt w:val="bullet"/>
+      <w:lvlText w:val=""/>
+      <w:lvlJc w:val="left"/>
+      <w:pPr>
+        <w:ind w:left="2880" w:hanging="360"/>
+      </w:pPr>
+      <w:rPr>
+        <w:rFonts w:ascii="Symbol" w:hAnsi="Symbol" w:hint="default"/>
+      </w:rPr>
+    </w:lvl>
+    <w:lvl w:ilvl="4" w:tplc="18090003" w:tentative="1">
+      <w:start w:val="1"/>
+      <w:numFmt w:val="bullet"/>
+      <w:lvlText w:val="o"/>
+      <w:lvlJc w:val="left"/>
+      <w:pPr>
+        <w:ind w:left="3600" w:hanging="360"/>
+      </w:pPr>
+      <w:rPr>
+        <w:rFonts w:ascii="Courier New" w:hAnsi="Courier New" w:cs="Courier New" w:hint="default"/>
+      </w:rPr>
+    </w:lvl>
+    <w:lvl w:ilvl="5" w:tplc="18090005" w:tentative="1">
+      <w:start w:val="1"/>
+      <w:numFmt w:val="bullet"/>
+      <w:lvlText w:val=""/>
+      <w:lvlJc w:val="left"/>
+      <w:pPr>
+        <w:ind w:left="4320" w:hanging="360"/>
+      </w:pPr>
+      <w:rPr>
+        <w:rFonts w:ascii="Wingdings" w:hAnsi="Wingdings" w:hint="default"/>
+      </w:rPr>
+    </w:lvl>
+    <w:lvl w:ilvl="6" w:tplc="18090001" w:tentative="1">
+      <w:start w:val="1"/>
+      <w:numFmt w:val="bullet"/>
+      <w:lvlText w:val=""/>
+      <w:lvlJc w:val="left"/>
+      <w:pPr>
+        <w:ind w:left="5040" w:hanging="360"/>
+      </w:pPr>
+      <w:rPr>
+        <w:rFonts w:ascii="Symbol" w:hAnsi="Symbol" w:hint="default"/>
+      </w:rPr>
+    </w:lvl>
+    <w:lvl w:ilvl="7" w:tplc="18090003" w:tentative="1">
+      <w:start w:val="1"/>
+      <w:numFmt w:val="bullet"/>
+      <w:lvlText w:val="o"/>
+      <w:lvlJc w:val="left"/>
+      <w:pPr>
+        <w:ind w:left="5760" w:hanging="360"/>
+      </w:pPr>
+      <w:rPr>
+        <w:rFonts w:ascii="Courier New" w:hAnsi="Courier New" w:cs="Courier New" w:hint="default"/>
+      </w:rPr>
+    </w:lvl>
+    <w:lvl w:ilvl="8" w:tplc="18090005" w:tentative="1">
+      <w:start w:val="1"/>
+      <w:numFmt w:val="bullet"/>
+      <w:lvlText w:val=""/>
+      <w:lvlJc w:val="left"/>
+      <w:pPr>
+        <w:ind w:left="6480" w:hanging="360"/>
+      </w:pPr>
+      <w:rPr>
+        <w:rFonts w:ascii="Wingdings" w:hAnsi="Wingdings" w:hint="default"/>
+      </w:rPr>
+    </w:lvl>
+  </w:abstractNum>
+  <w:abstractNum w:abstractNumId="2" w15:restartNumberingAfterBreak="0">
     <w:nsid w:val="61DD3038"/>
     <w:multiLevelType w:val="hybridMultilevel"/>
     <w:tmpl w:val="449EE604"/>
@@ -2503,10 +3197,13 @@
     </w:lvl>
   </w:abstractNum>
   <w:num w:numId="1">
-    <w:abstractNumId w:val="1"/>
+    <w:abstractNumId w:val="2"/>
   </w:num>
   <w:num w:numId="2">
     <w:abstractNumId w:val="0"/>
+  </w:num>
+  <w:num w:numId="3">
+    <w:abstractNumId w:val="1"/>
   </w:num>
 </w:numbering>
 </file>
@@ -2634,6 +3331,7 @@
     <w:lsdException w:name="HTML Sample" w:semiHidden="1" w:unhideWhenUsed="1"/>
     <w:lsdException w:name="HTML Typewriter" w:semiHidden="1" w:unhideWhenUsed="1"/>
     <w:lsdException w:name="HTML Variable" w:semiHidden="1" w:unhideWhenUsed="1"/>
+    <w:lsdException w:name="Normal Table" w:semiHidden="1" w:unhideWhenUsed="1"/>
     <w:lsdException w:name="annotation subject" w:semiHidden="1" w:unhideWhenUsed="1"/>
     <w:lsdException w:name="No List" w:semiHidden="1" w:unhideWhenUsed="1"/>
     <w:lsdException w:name="Outline List 1" w:semiHidden="1" w:unhideWhenUsed="1"/>
@@ -2676,8 +3374,11 @@
     <w:lsdException w:name="Table Contemporary" w:semiHidden="1" w:unhideWhenUsed="1"/>
     <w:lsdException w:name="Table Elegant" w:semiHidden="1" w:unhideWhenUsed="1"/>
     <w:lsdException w:name="Table Professional" w:semiHidden="1" w:unhideWhenUsed="1"/>
+    <w:lsdException w:name="Table Subtle 1" w:semiHidden="1" w:unhideWhenUsed="1"/>
     <w:lsdException w:name="Table Subtle 2" w:semiHidden="1" w:unhideWhenUsed="1"/>
     <w:lsdException w:name="Table Web 1" w:semiHidden="1" w:unhideWhenUsed="1"/>
+    <w:lsdException w:name="Table Web 2" w:semiHidden="1" w:unhideWhenUsed="1"/>
+    <w:lsdException w:name="Table Web 3" w:semiHidden="1" w:unhideWhenUsed="1"/>
     <w:lsdException w:name="Balloon Text" w:semiHidden="1" w:unhideWhenUsed="1"/>
     <w:lsdException w:name="Table Grid" w:uiPriority="39"/>
     <w:lsdException w:name="Table Theme" w:semiHidden="1" w:unhideWhenUsed="1"/>
@@ -3128,6 +3829,29 @@
       </w:tblBorders>
     </w:tblPr>
   </w:style>
+  <w:style w:type="paragraph" w:styleId="NoSpacing">
+    <w:name w:val="No Spacing"/>
+    <w:link w:val="NoSpacingChar"/>
+    <w:uiPriority w:val="1"/>
+    <w:qFormat/>
+    <w:rsid w:val="00A251C7"/>
+    <w:pPr>
+      <w:spacing w:after="0" w:line="240" w:lineRule="auto"/>
+    </w:pPr>
+    <w:rPr>
+      <w:rFonts w:eastAsiaTheme="minorEastAsia"/>
+    </w:rPr>
+  </w:style>
+  <w:style w:type="character" w:customStyle="1" w:styleId="NoSpacingChar">
+    <w:name w:val="No Spacing Char"/>
+    <w:basedOn w:val="DefaultParagraphFont"/>
+    <w:link w:val="NoSpacing"/>
+    <w:uiPriority w:val="1"/>
+    <w:rsid w:val="00A251C7"/>
+    <w:rPr>
+      <w:rFonts w:eastAsiaTheme="minorEastAsia"/>
+    </w:rPr>
+  </w:style>
 </w:styles>
 </file>
 
@@ -3397,7 +4121,7 @@
 </file>
 
 <file path=customXml/itemProps1.xml><?xml version="1.0" encoding="utf-8"?>
-<ds:datastoreItem xmlns:ds="http://schemas.openxmlformats.org/officeDocument/2006/customXml" ds:itemID="{0C7F4FDD-EB9E-439C-9626-5B8633C5F896}">
+<ds:datastoreItem xmlns:ds="http://schemas.openxmlformats.org/officeDocument/2006/customXml" ds:itemID="{FE73382E-4AF8-4DAE-A78A-FD791351EFFB}">
   <ds:schemaRefs>
     <ds:schemaRef ds:uri="http://schemas.openxmlformats.org/officeDocument/2006/bibliography"/>
   </ds:schemaRefs>

</xml_diff>